<commit_message>
Player Starting Point and Light adjustments
Preset player spawining point together with exit spawning point based on players position to avoid leveles where the exit is less than 2-3 cells away from the starting point for a more enjoyable game experience.
</commit_message>
<xml_diff>
--- a/Documentation/Guidelines and Documentation/Highlight 1 - Copy.docx
+++ b/Documentation/Guidelines and Documentation/Highlight 1 - Copy.docx
@@ -122,7 +122,21 @@
                 <w:rFonts w:asciiTheme="minorHAnsi" w:hAnsiTheme="minorHAnsi"/>
                 <w:u w:val="none"/>
               </w:rPr>
-              <w:t>/02/2018</w:t>
+              <w:t>/0</w:t>
+            </w:r>
+            <w:r>
+              <w:rPr>
+                <w:rFonts w:asciiTheme="minorHAnsi" w:hAnsiTheme="minorHAnsi"/>
+                <w:u w:val="none"/>
+              </w:rPr>
+              <w:t>3</w:t>
+            </w:r>
+            <w:r>
+              <w:rPr>
+                <w:rFonts w:asciiTheme="minorHAnsi" w:hAnsiTheme="minorHAnsi"/>
+                <w:u w:val="none"/>
+              </w:rPr>
+              <w:t>/2018</w:t>
             </w:r>
           </w:p>
         </w:tc>
@@ -161,120 +175,139 @@
               <w:t xml:space="preserve">     </w:t>
             </w:r>
           </w:p>
-          <w:p>
-            <w:pPr>
-              <w:pStyle w:val="Heading2Sturley"/>
-              <w:numPr>
-                <w:ilvl w:val="0"/>
-                <w:numId w:val="7"/>
-              </w:numPr>
-              <w:rPr>
-                <w:rFonts w:asciiTheme="minorHAnsi" w:hAnsiTheme="minorHAnsi"/>
-                <w:u w:val="none"/>
-              </w:rPr>
-            </w:pPr>
-            <w:r>
-              <w:rPr>
-                <w:rFonts w:asciiTheme="minorHAnsi" w:hAnsiTheme="minorHAnsi"/>
-                <w:u w:val="none"/>
-              </w:rPr>
-              <w:t>Report Mind Map</w:t>
-            </w:r>
-          </w:p>
-          <w:p>
-            <w:pPr>
-              <w:pStyle w:val="Heading2Sturley"/>
-              <w:numPr>
-                <w:ilvl w:val="0"/>
-                <w:numId w:val="7"/>
-              </w:numPr>
-              <w:rPr>
-                <w:rFonts w:asciiTheme="minorHAnsi" w:hAnsiTheme="minorHAnsi"/>
-                <w:u w:val="none"/>
-              </w:rPr>
-            </w:pPr>
-            <w:r>
-              <w:rPr>
-                <w:rFonts w:asciiTheme="minorHAnsi" w:hAnsiTheme="minorHAnsi"/>
-                <w:u w:val="none"/>
-              </w:rPr>
-              <w:t>Research Algorithm Types</w:t>
-            </w:r>
-          </w:p>
-          <w:p>
-            <w:pPr>
-              <w:pStyle w:val="Heading2Sturley"/>
-              <w:numPr>
-                <w:ilvl w:val="0"/>
-                <w:numId w:val="7"/>
-              </w:numPr>
-              <w:rPr>
-                <w:rFonts w:asciiTheme="minorHAnsi" w:hAnsiTheme="minorHAnsi"/>
-                <w:u w:val="none"/>
-              </w:rPr>
-            </w:pPr>
-            <w:r>
-              <w:rPr>
-                <w:rFonts w:asciiTheme="minorHAnsi" w:hAnsiTheme="minorHAnsi"/>
-                <w:u w:val="none"/>
-              </w:rPr>
-              <w:t xml:space="preserve">GDD (part </w:t>
-            </w:r>
-            <w:r>
-              <w:rPr>
-                <w:rFonts w:asciiTheme="minorHAnsi" w:hAnsiTheme="minorHAnsi"/>
-                <w:u w:val="none"/>
-              </w:rPr>
-              <w:t>2</w:t>
-            </w:r>
-            <w:r>
-              <w:rPr>
-                <w:rFonts w:asciiTheme="minorHAnsi" w:hAnsiTheme="minorHAnsi"/>
-                <w:u w:val="none"/>
-              </w:rPr>
-              <w:t>)</w:t>
-            </w:r>
-          </w:p>
-          <w:p>
-            <w:pPr>
-              <w:pStyle w:val="Heading2Sturley"/>
-              <w:numPr>
-                <w:ilvl w:val="0"/>
-                <w:numId w:val="7"/>
-              </w:numPr>
-              <w:rPr>
-                <w:rFonts w:asciiTheme="minorHAnsi" w:hAnsiTheme="minorHAnsi"/>
-                <w:u w:val="none"/>
-              </w:rPr>
-            </w:pPr>
-            <w:r>
-              <w:rPr>
-                <w:rFonts w:asciiTheme="minorHAnsi" w:hAnsiTheme="minorHAnsi"/>
-                <w:u w:val="none"/>
-              </w:rPr>
-              <w:t>Research Unity Classes and features</w:t>
-            </w:r>
-          </w:p>
-          <w:p>
-            <w:pPr>
-              <w:pStyle w:val="Heading2Sturley"/>
-              <w:numPr>
-                <w:ilvl w:val="0"/>
-                <w:numId w:val="7"/>
-              </w:numPr>
-              <w:rPr>
-                <w:rFonts w:asciiTheme="minorHAnsi" w:hAnsiTheme="minorHAnsi"/>
-                <w:u w:val="none"/>
-              </w:rPr>
-            </w:pPr>
-            <w:r>
-              <w:rPr>
-                <w:rFonts w:asciiTheme="minorHAnsi" w:hAnsiTheme="minorHAnsi"/>
-                <w:u w:val="none"/>
-              </w:rPr>
-              <w:t>UI Flowchart</w:t>
-            </w:r>
-          </w:p>
+          <w:tbl>
+            <w:tblPr>
+              <w:tblW w:w="0" w:type="auto"/>
+              <w:tblBorders>
+                <w:top w:val="nil"/>
+                <w:left w:val="nil"/>
+                <w:bottom w:val="nil"/>
+                <w:right w:val="nil"/>
+              </w:tblBorders>
+              <w:tblLook w:val="0000" w:firstRow="0" w:lastRow="0" w:firstColumn="0" w:lastColumn="0" w:noHBand="0" w:noVBand="0"/>
+            </w:tblPr>
+            <w:tblGrid>
+              <w:gridCol w:w="9026"/>
+            </w:tblGrid>
+            <w:tr>
+              <w:tblPrEx>
+                <w:tblCellMar>
+                  <w:top w:w="0" w:type="dxa"/>
+                  <w:bottom w:w="0" w:type="dxa"/>
+                </w:tblCellMar>
+              </w:tblPrEx>
+              <w:trPr>
+                <w:trHeight w:val="1165"/>
+              </w:trPr>
+              <w:tc>
+                <w:tcPr>
+                  <w:tcW w:w="0" w:type="auto"/>
+                </w:tcPr>
+                <w:p>
+                  <w:pPr>
+                    <w:pStyle w:val="Default"/>
+                    <w:numPr>
+                      <w:ilvl w:val="0"/>
+                      <w:numId w:val="10"/>
+                    </w:numPr>
+                  </w:pPr>
+                  <w:r>
+                    <w:t>Implemented winning condition for the casual game mode. A scrip</w:t>
+                  </w:r>
+                  <w:r>
+                    <w:t>t</w:t>
+                  </w:r>
+                  <w:r>
+                    <w:t xml:space="preserve"> called </w:t>
+                  </w:r>
+                  <w:proofErr w:type="spellStart"/>
+                  <w:r>
+                    <w:t>EndGame</w:t>
+                  </w:r>
+                  <w:proofErr w:type="spellEnd"/>
+                  <w:r>
+                    <w:t xml:space="preserve"> is currently checking the collision between the player and the </w:t>
+                  </w:r>
+                  <w:proofErr w:type="spellStart"/>
+                  <w:r>
+                    <w:t>GameObject</w:t>
+                  </w:r>
+                  <w:proofErr w:type="spellEnd"/>
+                  <w:r>
+                    <w:t xml:space="preserve"> it is assigned to and sends the player to an end scene. </w:t>
+                  </w:r>
+                </w:p>
+                <w:p>
+                  <w:pPr>
+                    <w:pStyle w:val="Default"/>
+                    <w:numPr>
+                      <w:ilvl w:val="0"/>
+                      <w:numId w:val="10"/>
+                    </w:numPr>
+                    <w:ind w:left="746" w:hanging="425"/>
+                  </w:pPr>
+                  <w:r>
+                    <w:t xml:space="preserve">Adjusted </w:t>
+                  </w:r>
+                  <w:proofErr w:type="spellStart"/>
+                  <w:r>
+                    <w:t>lightDrop</w:t>
+                  </w:r>
+                  <w:proofErr w:type="spellEnd"/>
+                  <w:r>
+                    <w:t xml:space="preserve"> class for various collisions. </w:t>
+                  </w:r>
+                </w:p>
+                <w:p>
+                  <w:pPr>
+                    <w:pStyle w:val="Default"/>
+                    <w:numPr>
+                      <w:ilvl w:val="0"/>
+                      <w:numId w:val="10"/>
+                    </w:numPr>
+                    <w:ind w:left="746" w:hanging="425"/>
+                  </w:pPr>
+                  <w:r>
+                    <w:t xml:space="preserve">Researched and tested selection method for cells to allow the player to choose and end and starting point. </w:t>
+                  </w:r>
+                </w:p>
+                <w:p>
+                  <w:pPr>
+                    <w:pStyle w:val="Default"/>
+                    <w:numPr>
+                      <w:ilvl w:val="0"/>
+                      <w:numId w:val="10"/>
+                    </w:numPr>
+                    <w:ind w:left="37" w:firstLine="284"/>
+                  </w:pPr>
+                  <w:r>
+                    <w:t>Played a bit with the procedural segment selecting a starting point for the user and a</w:t>
+                  </w:r>
+                  <w:r>
+                    <w:t>n</w:t>
+                  </w:r>
+                  <w:r>
+                    <w:t xml:space="preserve"> exit</w:t>
+                  </w:r>
+                  <w:r>
+                    <w:t xml:space="preserve"> (Game Design change)</w:t>
+                  </w:r>
+                  <w:r>
+                    <w:t xml:space="preserve">. </w:t>
+                  </w:r>
+                </w:p>
+                <w:p>
+                  <w:pPr>
+                    <w:pStyle w:val="Default"/>
+                    <w:rPr>
+                      <w:sz w:val="23"/>
+                      <w:szCs w:val="23"/>
+                    </w:rPr>
+                  </w:pPr>
+                </w:p>
+              </w:tc>
+            </w:tr>
+          </w:tbl>
           <w:p>
             <w:pPr>
               <w:pStyle w:val="Heading2Sturley"/>
@@ -303,10 +336,8 @@
             <w:pPr>
               <w:pStyle w:val="Heading2Sturley"/>
               <w:rPr>
-                <w:rFonts w:asciiTheme="minorHAnsi" w:hAnsiTheme="minorHAnsi"/>
-                <w:i/>
-                <w:iCs/>
-                <w:u w:val="none"/>
+                <w:rFonts w:ascii="Symbol" w:hAnsi="Symbol" w:cs="Symbol"/>
+                <w:color w:val="000000"/>
               </w:rPr>
             </w:pPr>
             <w:r>
@@ -337,72 +368,164 @@
               <w:t xml:space="preserve"> </w:t>
             </w:r>
           </w:p>
-          <w:p>
-            <w:pPr>
-              <w:pStyle w:val="Heading2Sturley"/>
-              <w:numPr>
-                <w:ilvl w:val="0"/>
-                <w:numId w:val="8"/>
-              </w:numPr>
-              <w:rPr>
-                <w:rFonts w:asciiTheme="minorHAnsi" w:hAnsiTheme="minorHAnsi"/>
-                <w:iCs/>
-                <w:u w:val="none"/>
-              </w:rPr>
-            </w:pPr>
-            <w:r>
-              <w:rPr>
-                <w:rFonts w:asciiTheme="minorHAnsi" w:hAnsiTheme="minorHAnsi"/>
-                <w:iCs/>
-                <w:u w:val="none"/>
-              </w:rPr>
-              <w:t>Implement core Game Scene Classes</w:t>
-            </w:r>
-          </w:p>
-          <w:p>
-            <w:pPr>
-              <w:pStyle w:val="Heading2Sturley"/>
-              <w:numPr>
-                <w:ilvl w:val="0"/>
-                <w:numId w:val="8"/>
-              </w:numPr>
-              <w:rPr>
-                <w:rFonts w:asciiTheme="minorHAnsi" w:hAnsiTheme="minorHAnsi"/>
-                <w:iCs/>
-                <w:u w:val="none"/>
-              </w:rPr>
-            </w:pPr>
-            <w:r>
-              <w:rPr>
-                <w:rFonts w:asciiTheme="minorHAnsi" w:hAnsiTheme="minorHAnsi"/>
-                <w:iCs/>
-                <w:u w:val="none"/>
-              </w:rPr>
-              <w:t>GDD (Final part)</w:t>
-            </w:r>
-          </w:p>
-          <w:p>
-            <w:pPr>
-              <w:pStyle w:val="Heading2Sturley"/>
-              <w:numPr>
-                <w:ilvl w:val="0"/>
-                <w:numId w:val="8"/>
-              </w:numPr>
-              <w:rPr>
-                <w:rFonts w:asciiTheme="minorHAnsi" w:hAnsiTheme="minorHAnsi"/>
-                <w:iCs/>
-                <w:u w:val="none"/>
-              </w:rPr>
-            </w:pPr>
-            <w:r>
-              <w:rPr>
-                <w:rFonts w:asciiTheme="minorHAnsi" w:hAnsiTheme="minorHAnsi"/>
-                <w:iCs/>
-                <w:u w:val="none"/>
-              </w:rPr>
-              <w:t>Implement character movement and camera</w:t>
-            </w:r>
-          </w:p>
+          <w:tbl>
+            <w:tblPr>
+              <w:tblW w:w="0" w:type="auto"/>
+              <w:tblBorders>
+                <w:top w:val="nil"/>
+                <w:left w:val="nil"/>
+                <w:bottom w:val="nil"/>
+                <w:right w:val="nil"/>
+              </w:tblBorders>
+              <w:tblLook w:val="0000" w:firstRow="0" w:lastRow="0" w:firstColumn="0" w:lastColumn="0" w:noHBand="0" w:noVBand="0"/>
+            </w:tblPr>
+            <w:tblGrid>
+              <w:gridCol w:w="9026"/>
+            </w:tblGrid>
+            <w:tr>
+              <w:tblPrEx>
+                <w:tblCellMar>
+                  <w:top w:w="0" w:type="dxa"/>
+                  <w:bottom w:w="0" w:type="dxa"/>
+                </w:tblCellMar>
+              </w:tblPrEx>
+              <w:trPr>
+                <w:trHeight w:val="872"/>
+              </w:trPr>
+              <w:tc>
+                <w:tcPr>
+                  <w:tcW w:w="0" w:type="auto"/>
+                </w:tcPr>
+                <w:p>
+                  <w:pPr>
+                    <w:numPr>
+                      <w:ilvl w:val="0"/>
+                      <w:numId w:val="13"/>
+                    </w:numPr>
+                    <w:autoSpaceDE w:val="0"/>
+                    <w:autoSpaceDN w:val="0"/>
+                    <w:adjustRightInd w:val="0"/>
+                    <w:spacing w:after="0" w:line="240" w:lineRule="auto"/>
+                    <w:ind w:left="321"/>
+                    <w:rPr>
+                      <w:rFonts w:ascii="Calibri" w:hAnsi="Calibri" w:cs="Calibri"/>
+                      <w:color w:val="000000"/>
+                      <w:sz w:val="24"/>
+                      <w:szCs w:val="24"/>
+                    </w:rPr>
+                  </w:pPr>
+                  <w:r>
+                    <w:rPr>
+                      <w:rFonts w:ascii="Calibri" w:hAnsi="Calibri" w:cs="Calibri"/>
+                      <w:color w:val="000000"/>
+                      <w:sz w:val="24"/>
+                      <w:szCs w:val="24"/>
+                    </w:rPr>
+                    <w:t xml:space="preserve">Implement and test editor Scene that allows for the selection of cells. </w:t>
+                  </w:r>
+                </w:p>
+                <w:p>
+                  <w:pPr>
+                    <w:numPr>
+                      <w:ilvl w:val="0"/>
+                      <w:numId w:val="13"/>
+                    </w:numPr>
+                    <w:autoSpaceDE w:val="0"/>
+                    <w:autoSpaceDN w:val="0"/>
+                    <w:adjustRightInd w:val="0"/>
+                    <w:spacing w:after="0" w:line="240" w:lineRule="auto"/>
+                    <w:ind w:left="321"/>
+                    <w:rPr>
+                      <w:rFonts w:ascii="Calibri" w:hAnsi="Calibri" w:cs="Calibri"/>
+                      <w:color w:val="000000"/>
+                      <w:sz w:val="24"/>
+                      <w:szCs w:val="24"/>
+                    </w:rPr>
+                  </w:pPr>
+                  <w:r>
+                    <w:rPr>
+                      <w:rFonts w:ascii="Calibri" w:hAnsi="Calibri" w:cs="Calibri"/>
+                      <w:color w:val="000000"/>
+                      <w:sz w:val="24"/>
+                      <w:szCs w:val="24"/>
+                    </w:rPr>
+                    <w:t xml:space="preserve">Create a list of classes that stores each cell allowing for various customizations. </w:t>
+                  </w:r>
+                </w:p>
+                <w:p>
+                  <w:pPr>
+                    <w:numPr>
+                      <w:ilvl w:val="0"/>
+                      <w:numId w:val="13"/>
+                    </w:numPr>
+                    <w:autoSpaceDE w:val="0"/>
+                    <w:autoSpaceDN w:val="0"/>
+                    <w:adjustRightInd w:val="0"/>
+                    <w:spacing w:after="0" w:line="240" w:lineRule="auto"/>
+                    <w:ind w:left="321"/>
+                    <w:rPr>
+                      <w:rFonts w:ascii="Calibri" w:hAnsi="Calibri" w:cs="Calibri"/>
+                      <w:color w:val="000000"/>
+                      <w:sz w:val="24"/>
+                      <w:szCs w:val="24"/>
+                    </w:rPr>
+                  </w:pPr>
+                  <w:r>
+                    <w:rPr>
+                      <w:rFonts w:ascii="Calibri" w:hAnsi="Calibri" w:cs="Calibri"/>
+                      <w:color w:val="000000"/>
+                      <w:sz w:val="24"/>
+                      <w:szCs w:val="24"/>
+                    </w:rPr>
+                    <w:t xml:space="preserve">Write the software segment for the report stating my choices of tools and the language. </w:t>
+                  </w:r>
+                </w:p>
+                <w:p>
+                  <w:pPr>
+                    <w:numPr>
+                      <w:ilvl w:val="0"/>
+                      <w:numId w:val="13"/>
+                    </w:numPr>
+                    <w:autoSpaceDE w:val="0"/>
+                    <w:autoSpaceDN w:val="0"/>
+                    <w:adjustRightInd w:val="0"/>
+                    <w:spacing w:after="0" w:line="240" w:lineRule="auto"/>
+                    <w:ind w:left="321"/>
+                    <w:rPr>
+                      <w:rFonts w:ascii="Calibri" w:hAnsi="Calibri" w:cs="Calibri"/>
+                      <w:color w:val="000000"/>
+                      <w:sz w:val="24"/>
+                      <w:szCs w:val="24"/>
+                    </w:rPr>
+                  </w:pPr>
+                  <w:r>
+                    <w:rPr>
+                      <w:rFonts w:ascii="Calibri" w:hAnsi="Calibri" w:cs="Calibri"/>
+                      <w:color w:val="000000"/>
+                      <w:sz w:val="24"/>
+                      <w:szCs w:val="24"/>
+                    </w:rPr>
+                    <w:t xml:space="preserve">Write the chapter indicating code that will be used for the final version of the project. </w:t>
+                  </w:r>
+                </w:p>
+                <w:p>
+                  <w:pPr>
+                    <w:autoSpaceDE w:val="0"/>
+                    <w:autoSpaceDN w:val="0"/>
+                    <w:adjustRightInd w:val="0"/>
+                    <w:spacing w:after="0" w:line="240" w:lineRule="auto"/>
+                    <w:ind w:left="321"/>
+                    <w:rPr>
+                      <w:rFonts w:ascii="Calibri" w:hAnsi="Calibri" w:cs="Calibri"/>
+                      <w:color w:val="000000"/>
+                      <w:sz w:val="24"/>
+                      <w:szCs w:val="24"/>
+                    </w:rPr>
+                  </w:pPr>
+                </w:p>
+              </w:tc>
+            </w:tr>
+          </w:tbl>
           <w:p>
             <w:pPr>
               <w:pStyle w:val="Heading2Sturley"/>
@@ -522,7 +645,7 @@
                 <w:iCs/>
                 <w:u w:val="none"/>
               </w:rPr>
-              <w:t>12</w:t>
+              <w:t>1</w:t>
             </w:r>
             <w:r>
               <w:rPr>
@@ -531,7 +654,36 @@
                 <w:iCs/>
                 <w:u w:val="none"/>
               </w:rPr>
-              <w:t>/02/2018</w:t>
+              <w:t>4</w:t>
+            </w:r>
+            <w:r>
+              <w:rPr>
+                <w:rFonts w:asciiTheme="minorHAnsi" w:hAnsiTheme="minorHAnsi"/>
+                <w:b/>
+                <w:iCs/>
+                <w:u w:val="none"/>
+              </w:rPr>
+              <w:t>/0</w:t>
+            </w:r>
+            <w:r>
+              <w:rPr>
+                <w:rFonts w:asciiTheme="minorHAnsi" w:hAnsiTheme="minorHAnsi"/>
+                <w:b/>
+                <w:iCs/>
+                <w:u w:val="none"/>
+              </w:rPr>
+              <w:t>3</w:t>
+            </w:r>
+            <w:bookmarkStart w:id="0" w:name="_GoBack"/>
+            <w:bookmarkEnd w:id="0"/>
+            <w:r>
+              <w:rPr>
+                <w:rFonts w:asciiTheme="minorHAnsi" w:hAnsiTheme="minorHAnsi"/>
+                <w:b/>
+                <w:iCs/>
+                <w:u w:val="none"/>
+              </w:rPr>
+              <w:t>/2018</w:t>
             </w:r>
           </w:p>
         </w:tc>
@@ -578,58 +730,60 @@
               <w:t xml:space="preserve"> since last Highlight</w:t>
             </w:r>
           </w:p>
-          <w:p>
-            <w:pPr>
-              <w:pStyle w:val="Heading2Sturley"/>
-              <w:rPr>
-                <w:rFonts w:asciiTheme="minorHAnsi" w:hAnsiTheme="minorHAnsi"/>
-                <w:iCs/>
-                <w:u w:val="none"/>
-              </w:rPr>
-            </w:pPr>
-            <w:r>
-              <w:rPr>
-                <w:rFonts w:asciiTheme="minorHAnsi" w:hAnsiTheme="minorHAnsi"/>
-                <w:iCs/>
-                <w:u w:val="none"/>
-              </w:rPr>
-              <w:t xml:space="preserve">My supervisor </w:t>
-            </w:r>
-            <w:r>
-              <w:rPr>
-                <w:rFonts w:asciiTheme="minorHAnsi" w:hAnsiTheme="minorHAnsi"/>
-                <w:iCs/>
-                <w:u w:val="none"/>
-              </w:rPr>
-              <w:t>is going to be ill for the following 2 weeks therefore mailing will be the primary communication method until his return. My focus this week was on researching and experimenting on paper with various algorithms to further understand the properties of mazes</w:t>
-            </w:r>
-            <w:r>
-              <w:rPr>
-                <w:rFonts w:asciiTheme="minorHAnsi" w:hAnsiTheme="minorHAnsi"/>
-                <w:iCs/>
-                <w:u w:val="none"/>
-              </w:rPr>
-              <w:t>. With the start of the implementation phase proper experiments will be undergone. The primary advice given was to properly research the market and the algorithms in order to justify every decision for the project evaluation.</w:t>
-            </w:r>
-            <w:bookmarkStart w:id="0" w:name="_GoBack"/>
-            <w:bookmarkEnd w:id="0"/>
-            <w:r>
-              <w:rPr>
-                <w:rFonts w:asciiTheme="minorHAnsi" w:hAnsiTheme="minorHAnsi"/>
-                <w:iCs/>
-                <w:u w:val="none"/>
-              </w:rPr>
-              <w:t xml:space="preserve"> </w:t>
-            </w:r>
-          </w:p>
-          <w:p>
-            <w:pPr>
-              <w:rPr>
-                <w:sz w:val="24"/>
-                <w:szCs w:val="24"/>
-              </w:rPr>
-            </w:pPr>
-          </w:p>
+          <w:tbl>
+            <w:tblPr>
+              <w:tblW w:w="0" w:type="auto"/>
+              <w:tblBorders>
+                <w:top w:val="nil"/>
+                <w:left w:val="nil"/>
+                <w:bottom w:val="nil"/>
+                <w:right w:val="nil"/>
+              </w:tblBorders>
+              <w:tblLook w:val="0000" w:firstRow="0" w:lastRow="0" w:firstColumn="0" w:lastColumn="0" w:noHBand="0" w:noVBand="0"/>
+            </w:tblPr>
+            <w:tblGrid>
+              <w:gridCol w:w="9026"/>
+            </w:tblGrid>
+            <w:tr>
+              <w:tblPrEx>
+                <w:tblCellMar>
+                  <w:top w:w="0" w:type="dxa"/>
+                  <w:bottom w:w="0" w:type="dxa"/>
+                </w:tblCellMar>
+              </w:tblPrEx>
+              <w:trPr>
+                <w:trHeight w:val="705"/>
+              </w:trPr>
+              <w:tc>
+                <w:tcPr>
+                  <w:tcW w:w="0" w:type="auto"/>
+                </w:tcPr>
+                <w:p>
+                  <w:pPr>
+                    <w:autoSpaceDE w:val="0"/>
+                    <w:autoSpaceDN w:val="0"/>
+                    <w:adjustRightInd w:val="0"/>
+                    <w:spacing w:after="0" w:line="240" w:lineRule="auto"/>
+                    <w:rPr>
+                      <w:rFonts w:ascii="Calibri" w:hAnsi="Calibri" w:cs="Calibri"/>
+                      <w:color w:val="000000"/>
+                      <w:sz w:val="24"/>
+                      <w:szCs w:val="24"/>
+                    </w:rPr>
+                  </w:pPr>
+                  <w:r>
+                    <w:rPr>
+                      <w:rFonts w:ascii="Calibri" w:hAnsi="Calibri" w:cs="Calibri"/>
+                      <w:color w:val="000000"/>
+                      <w:sz w:val="24"/>
+                      <w:szCs w:val="24"/>
+                    </w:rPr>
+                    <w:t xml:space="preserve"> My supervisor advised me to write at least one chapter from the report for the following week’s highlight therefore I will start writing about various features that will remain in the project such as the Maze Classes, software and Algorithms. This week has been more of a focus surrounding the changes suggested by my supervisor regarding a map editor for the game. </w:t>
+                  </w:r>
+                </w:p>
+              </w:tc>
+            </w:tr>
+          </w:tbl>
           <w:p>
             <w:pPr>
               <w:rPr>
@@ -766,6 +920,170 @@
 <file path=word/numbering.xml><?xml version="1.0" encoding="utf-8"?>
 <w:numbering xmlns:wpc="http://schemas.microsoft.com/office/word/2010/wordprocessingCanvas" xmlns:cx="http://schemas.microsoft.com/office/drawing/2014/chartex" xmlns:cx1="http://schemas.microsoft.com/office/drawing/2015/9/8/chartex" xmlns:cx2="http://schemas.microsoft.com/office/drawing/2015/10/21/chartex" xmlns:cx3="http://schemas.microsoft.com/office/drawing/2016/5/9/chartex" xmlns:cx4="http://schemas.microsoft.com/office/drawing/2016/5/10/chartex" xmlns:cx5="http://schemas.microsoft.com/office/drawing/2016/5/11/chartex" xmlns:cx6="http://schemas.microsoft.com/office/drawing/2016/5/12/chartex" xmlns:cx7="http://schemas.microsoft.com/office/drawing/2016/5/13/chartex" xmlns:cx8="http://schemas.microsoft.com/office/drawing/2016/5/14/chartex" xmlns:mc="http://schemas.openxmlformats.org/markup-compatibility/2006" xmlns:aink="http://schemas.microsoft.com/office/drawing/2016/ink" xmlns:am3d="http://schemas.microsoft.com/office/drawing/2017/model3d" xmlns:o="urn:schemas-microsoft-com:office:office" xmlns:r="http://schemas.openxmlformats.org/officeDocument/2006/relationships" xmlns:m="http://schemas.openxmlformats.org/officeDocument/2006/math" xmlns:v="urn:schemas-microsoft-com:vml" xmlns:wp14="http://schemas.microsoft.com/office/word/2010/wordprocessingDrawing" xmlns:wp="http://schemas.openxmlformats.org/drawingml/2006/wordprocessingDrawing" xmlns:w10="urn:schemas-microsoft-com:office:word" xmlns:w="http://schemas.openxmlformats.org/wordprocessingml/2006/main" xmlns:w14="http://schemas.microsoft.com/office/word/2010/wordml" xmlns:w15="http://schemas.microsoft.com/office/word/2012/wordml" xmlns:w16cid="http://schemas.microsoft.com/office/word/2016/wordml/cid" xmlns:w16se="http://schemas.microsoft.com/office/word/2015/wordml/symex" xmlns:wpg="http://schemas.microsoft.com/office/word/2010/wordprocessingGroup" xmlns:wpi="http://schemas.microsoft.com/office/word/2010/wordprocessingInk" xmlns:wne="http://schemas.microsoft.com/office/word/2006/wordml" xmlns:wps="http://schemas.microsoft.com/office/word/2010/wordprocessingShape" mc:Ignorable="w14 w15 w16se w16cid wp14">
   <w:abstractNum w:abstractNumId="0" w15:restartNumberingAfterBreak="0">
+    <w:nsid w:val="F0F075D0"/>
+    <w:multiLevelType w:val="hybridMultilevel"/>
+    <w:tmpl w:val="1EDAB618"/>
+    <w:lvl w:ilvl="0" w:tplc="FFFFFFFF">
+      <w:start w:val="1"/>
+      <w:numFmt w:val="bullet"/>
+      <w:lvlText w:val="•"/>
+      <w:lvlJc w:val="left"/>
+    </w:lvl>
+    <w:lvl w:ilvl="1" w:tplc="FFFFFFFF">
+      <w:numFmt w:val="decimal"/>
+      <w:lvlText w:val=""/>
+      <w:lvlJc w:val="left"/>
+    </w:lvl>
+    <w:lvl w:ilvl="2" w:tplc="FFFFFFFF">
+      <w:numFmt w:val="decimal"/>
+      <w:lvlText w:val=""/>
+      <w:lvlJc w:val="left"/>
+    </w:lvl>
+    <w:lvl w:ilvl="3" w:tplc="FFFFFFFF">
+      <w:numFmt w:val="decimal"/>
+      <w:lvlText w:val=""/>
+      <w:lvlJc w:val="left"/>
+    </w:lvl>
+    <w:lvl w:ilvl="4" w:tplc="FFFFFFFF">
+      <w:numFmt w:val="decimal"/>
+      <w:lvlText w:val=""/>
+      <w:lvlJc w:val="left"/>
+    </w:lvl>
+    <w:lvl w:ilvl="5" w:tplc="FFFFFFFF">
+      <w:numFmt w:val="decimal"/>
+      <w:lvlText w:val=""/>
+      <w:lvlJc w:val="left"/>
+    </w:lvl>
+    <w:lvl w:ilvl="6" w:tplc="FFFFFFFF">
+      <w:numFmt w:val="decimal"/>
+      <w:lvlText w:val=""/>
+      <w:lvlJc w:val="left"/>
+    </w:lvl>
+    <w:lvl w:ilvl="7" w:tplc="FFFFFFFF">
+      <w:numFmt w:val="decimal"/>
+      <w:lvlText w:val=""/>
+      <w:lvlJc w:val="left"/>
+    </w:lvl>
+    <w:lvl w:ilvl="8" w:tplc="FFFFFFFF">
+      <w:numFmt w:val="decimal"/>
+      <w:lvlText w:val=""/>
+      <w:lvlJc w:val="left"/>
+    </w:lvl>
+  </w:abstractNum>
+  <w:abstractNum w:abstractNumId="1" w15:restartNumberingAfterBreak="0">
+    <w:nsid w:val="04D64886"/>
+    <w:multiLevelType w:val="hybridMultilevel"/>
+    <w:tmpl w:val="EED036EA"/>
+    <w:lvl w:ilvl="0" w:tplc="08090001">
+      <w:start w:val="1"/>
+      <w:numFmt w:val="bullet"/>
+      <w:lvlText w:val=""/>
+      <w:lvlJc w:val="left"/>
+      <w:pPr>
+        <w:ind w:left="720" w:hanging="360"/>
+      </w:pPr>
+      <w:rPr>
+        <w:rFonts w:ascii="Symbol" w:hAnsi="Symbol" w:hint="default"/>
+      </w:rPr>
+    </w:lvl>
+    <w:lvl w:ilvl="1" w:tplc="08090003" w:tentative="1">
+      <w:start w:val="1"/>
+      <w:numFmt w:val="bullet"/>
+      <w:lvlText w:val="o"/>
+      <w:lvlJc w:val="left"/>
+      <w:pPr>
+        <w:ind w:left="1440" w:hanging="360"/>
+      </w:pPr>
+      <w:rPr>
+        <w:rFonts w:ascii="Courier New" w:hAnsi="Courier New" w:cs="Courier New" w:hint="default"/>
+      </w:rPr>
+    </w:lvl>
+    <w:lvl w:ilvl="2" w:tplc="08090005" w:tentative="1">
+      <w:start w:val="1"/>
+      <w:numFmt w:val="bullet"/>
+      <w:lvlText w:val=""/>
+      <w:lvlJc w:val="left"/>
+      <w:pPr>
+        <w:ind w:left="2160" w:hanging="360"/>
+      </w:pPr>
+      <w:rPr>
+        <w:rFonts w:ascii="Wingdings" w:hAnsi="Wingdings" w:hint="default"/>
+      </w:rPr>
+    </w:lvl>
+    <w:lvl w:ilvl="3" w:tplc="08090001" w:tentative="1">
+      <w:start w:val="1"/>
+      <w:numFmt w:val="bullet"/>
+      <w:lvlText w:val=""/>
+      <w:lvlJc w:val="left"/>
+      <w:pPr>
+        <w:ind w:left="2880" w:hanging="360"/>
+      </w:pPr>
+      <w:rPr>
+        <w:rFonts w:ascii="Symbol" w:hAnsi="Symbol" w:hint="default"/>
+      </w:rPr>
+    </w:lvl>
+    <w:lvl w:ilvl="4" w:tplc="08090003" w:tentative="1">
+      <w:start w:val="1"/>
+      <w:numFmt w:val="bullet"/>
+      <w:lvlText w:val="o"/>
+      <w:lvlJc w:val="left"/>
+      <w:pPr>
+        <w:ind w:left="3600" w:hanging="360"/>
+      </w:pPr>
+      <w:rPr>
+        <w:rFonts w:ascii="Courier New" w:hAnsi="Courier New" w:cs="Courier New" w:hint="default"/>
+      </w:rPr>
+    </w:lvl>
+    <w:lvl w:ilvl="5" w:tplc="08090005" w:tentative="1">
+      <w:start w:val="1"/>
+      <w:numFmt w:val="bullet"/>
+      <w:lvlText w:val=""/>
+      <w:lvlJc w:val="left"/>
+      <w:pPr>
+        <w:ind w:left="4320" w:hanging="360"/>
+      </w:pPr>
+      <w:rPr>
+        <w:rFonts w:ascii="Wingdings" w:hAnsi="Wingdings" w:hint="default"/>
+      </w:rPr>
+    </w:lvl>
+    <w:lvl w:ilvl="6" w:tplc="08090001" w:tentative="1">
+      <w:start w:val="1"/>
+      <w:numFmt w:val="bullet"/>
+      <w:lvlText w:val=""/>
+      <w:lvlJc w:val="left"/>
+      <w:pPr>
+        <w:ind w:left="5040" w:hanging="360"/>
+      </w:pPr>
+      <w:rPr>
+        <w:rFonts w:ascii="Symbol" w:hAnsi="Symbol" w:hint="default"/>
+      </w:rPr>
+    </w:lvl>
+    <w:lvl w:ilvl="7" w:tplc="08090003" w:tentative="1">
+      <w:start w:val="1"/>
+      <w:numFmt w:val="bullet"/>
+      <w:lvlText w:val="o"/>
+      <w:lvlJc w:val="left"/>
+      <w:pPr>
+        <w:ind w:left="5760" w:hanging="360"/>
+      </w:pPr>
+      <w:rPr>
+        <w:rFonts w:ascii="Courier New" w:hAnsi="Courier New" w:cs="Courier New" w:hint="default"/>
+      </w:rPr>
+    </w:lvl>
+    <w:lvl w:ilvl="8" w:tplc="08090005" w:tentative="1">
+      <w:start w:val="1"/>
+      <w:numFmt w:val="bullet"/>
+      <w:lvlText w:val=""/>
+      <w:lvlJc w:val="left"/>
+      <w:pPr>
+        <w:ind w:left="6480" w:hanging="360"/>
+      </w:pPr>
+      <w:rPr>
+        <w:rFonts w:ascii="Wingdings" w:hAnsi="Wingdings" w:hint="default"/>
+      </w:rPr>
+    </w:lvl>
+  </w:abstractNum>
+  <w:abstractNum w:abstractNumId="2" w15:restartNumberingAfterBreak="0">
     <w:nsid w:val="0B8F1BAB"/>
     <w:multiLevelType w:val="hybridMultilevel"/>
     <w:tmpl w:val="76B22756"/>
@@ -851,7 +1169,58 @@
       </w:pPr>
     </w:lvl>
   </w:abstractNum>
-  <w:abstractNum w:abstractNumId="1" w15:restartNumberingAfterBreak="0">
+  <w:abstractNum w:abstractNumId="3" w15:restartNumberingAfterBreak="0">
+    <w:nsid w:val="12B6CED8"/>
+    <w:multiLevelType w:val="hybridMultilevel"/>
+    <w:tmpl w:val="B477FF73"/>
+    <w:lvl w:ilvl="0" w:tplc="FFFFFFFF">
+      <w:start w:val="1"/>
+      <w:numFmt w:val="bullet"/>
+      <w:lvlText w:val="•"/>
+      <w:lvlJc w:val="left"/>
+    </w:lvl>
+    <w:lvl w:ilvl="1" w:tplc="FFFFFFFF">
+      <w:numFmt w:val="decimal"/>
+      <w:lvlText w:val=""/>
+      <w:lvlJc w:val="left"/>
+    </w:lvl>
+    <w:lvl w:ilvl="2" w:tplc="FFFFFFFF">
+      <w:numFmt w:val="decimal"/>
+      <w:lvlText w:val=""/>
+      <w:lvlJc w:val="left"/>
+    </w:lvl>
+    <w:lvl w:ilvl="3" w:tplc="FFFFFFFF">
+      <w:numFmt w:val="decimal"/>
+      <w:lvlText w:val=""/>
+      <w:lvlJc w:val="left"/>
+    </w:lvl>
+    <w:lvl w:ilvl="4" w:tplc="FFFFFFFF">
+      <w:numFmt w:val="decimal"/>
+      <w:lvlText w:val=""/>
+      <w:lvlJc w:val="left"/>
+    </w:lvl>
+    <w:lvl w:ilvl="5" w:tplc="FFFFFFFF">
+      <w:numFmt w:val="decimal"/>
+      <w:lvlText w:val=""/>
+      <w:lvlJc w:val="left"/>
+    </w:lvl>
+    <w:lvl w:ilvl="6" w:tplc="FFFFFFFF">
+      <w:numFmt w:val="decimal"/>
+      <w:lvlText w:val=""/>
+      <w:lvlJc w:val="left"/>
+    </w:lvl>
+    <w:lvl w:ilvl="7" w:tplc="FFFFFFFF">
+      <w:numFmt w:val="decimal"/>
+      <w:lvlText w:val=""/>
+      <w:lvlJc w:val="left"/>
+    </w:lvl>
+    <w:lvl w:ilvl="8" w:tplc="FFFFFFFF">
+      <w:numFmt w:val="decimal"/>
+      <w:lvlText w:val=""/>
+      <w:lvlJc w:val="left"/>
+    </w:lvl>
+  </w:abstractNum>
+  <w:abstractNum w:abstractNumId="4" w15:restartNumberingAfterBreak="0">
     <w:nsid w:val="2A040F8E"/>
     <w:multiLevelType w:val="hybridMultilevel"/>
     <w:tmpl w:val="76B22756"/>
@@ -937,7 +1306,7 @@
       </w:pPr>
     </w:lvl>
   </w:abstractNum>
-  <w:abstractNum w:abstractNumId="2" w15:restartNumberingAfterBreak="0">
+  <w:abstractNum w:abstractNumId="5" w15:restartNumberingAfterBreak="0">
     <w:nsid w:val="2DDE5C7A"/>
     <w:multiLevelType w:val="hybridMultilevel"/>
     <w:tmpl w:val="0D6E999C"/>
@@ -1050,7 +1419,7 @@
       </w:rPr>
     </w:lvl>
   </w:abstractNum>
-  <w:abstractNum w:abstractNumId="3" w15:restartNumberingAfterBreak="0">
+  <w:abstractNum w:abstractNumId="6" w15:restartNumberingAfterBreak="0">
     <w:nsid w:val="3D34339A"/>
     <w:multiLevelType w:val="hybridMultilevel"/>
     <w:tmpl w:val="76B22756"/>
@@ -1136,7 +1505,7 @@
       </w:pPr>
     </w:lvl>
   </w:abstractNum>
-  <w:abstractNum w:abstractNumId="4" w15:restartNumberingAfterBreak="0">
+  <w:abstractNum w:abstractNumId="7" w15:restartNumberingAfterBreak="0">
     <w:nsid w:val="4DDD4EA4"/>
     <w:multiLevelType w:val="hybridMultilevel"/>
     <w:tmpl w:val="3DD0CD4A"/>
@@ -1249,7 +1618,7 @@
       </w:rPr>
     </w:lvl>
   </w:abstractNum>
-  <w:abstractNum w:abstractNumId="5" w15:restartNumberingAfterBreak="0">
+  <w:abstractNum w:abstractNumId="8" w15:restartNumberingAfterBreak="0">
     <w:nsid w:val="5DA26B28"/>
     <w:multiLevelType w:val="hybridMultilevel"/>
     <w:tmpl w:val="76B22756"/>
@@ -1335,7 +1704,7 @@
       </w:pPr>
     </w:lvl>
   </w:abstractNum>
-  <w:abstractNum w:abstractNumId="6" w15:restartNumberingAfterBreak="0">
+  <w:abstractNum w:abstractNumId="9" w15:restartNumberingAfterBreak="0">
     <w:nsid w:val="5FE232BD"/>
     <w:multiLevelType w:val="hybridMultilevel"/>
     <w:tmpl w:val="6CB00F7E"/>
@@ -1448,8 +1817,110 @@
       </w:rPr>
     </w:lvl>
   </w:abstractNum>
+  <w:abstractNum w:abstractNumId="10" w15:restartNumberingAfterBreak="0">
+    <w:nsid w:val="62BC2CEC"/>
+    <w:multiLevelType w:val="hybridMultilevel"/>
+    <w:tmpl w:val="C2FD7800"/>
+    <w:lvl w:ilvl="0" w:tplc="FFFFFFFF">
+      <w:start w:val="1"/>
+      <w:numFmt w:val="bullet"/>
+      <w:lvlText w:val="•"/>
+      <w:lvlJc w:val="left"/>
+    </w:lvl>
+    <w:lvl w:ilvl="1" w:tplc="FFFFFFFF">
+      <w:numFmt w:val="decimal"/>
+      <w:lvlText w:val=""/>
+      <w:lvlJc w:val="left"/>
+    </w:lvl>
+    <w:lvl w:ilvl="2" w:tplc="FFFFFFFF">
+      <w:numFmt w:val="decimal"/>
+      <w:lvlText w:val=""/>
+      <w:lvlJc w:val="left"/>
+    </w:lvl>
+    <w:lvl w:ilvl="3" w:tplc="FFFFFFFF">
+      <w:numFmt w:val="decimal"/>
+      <w:lvlText w:val=""/>
+      <w:lvlJc w:val="left"/>
+    </w:lvl>
+    <w:lvl w:ilvl="4" w:tplc="FFFFFFFF">
+      <w:numFmt w:val="decimal"/>
+      <w:lvlText w:val=""/>
+      <w:lvlJc w:val="left"/>
+    </w:lvl>
+    <w:lvl w:ilvl="5" w:tplc="FFFFFFFF">
+      <w:numFmt w:val="decimal"/>
+      <w:lvlText w:val=""/>
+      <w:lvlJc w:val="left"/>
+    </w:lvl>
+    <w:lvl w:ilvl="6" w:tplc="FFFFFFFF">
+      <w:numFmt w:val="decimal"/>
+      <w:lvlText w:val=""/>
+      <w:lvlJc w:val="left"/>
+    </w:lvl>
+    <w:lvl w:ilvl="7" w:tplc="FFFFFFFF">
+      <w:numFmt w:val="decimal"/>
+      <w:lvlText w:val=""/>
+      <w:lvlJc w:val="left"/>
+    </w:lvl>
+    <w:lvl w:ilvl="8" w:tplc="FFFFFFFF">
+      <w:numFmt w:val="decimal"/>
+      <w:lvlText w:val=""/>
+      <w:lvlJc w:val="left"/>
+    </w:lvl>
+  </w:abstractNum>
+  <w:abstractNum w:abstractNumId="11" w15:restartNumberingAfterBreak="0">
+    <w:nsid w:val="677757DF"/>
+    <w:multiLevelType w:val="hybridMultilevel"/>
+    <w:tmpl w:val="FE935216"/>
+    <w:lvl w:ilvl="0" w:tplc="FFFFFFFF">
+      <w:start w:val="1"/>
+      <w:numFmt w:val="bullet"/>
+      <w:lvlText w:val="•"/>
+      <w:lvlJc w:val="left"/>
+    </w:lvl>
+    <w:lvl w:ilvl="1" w:tplc="FFFFFFFF">
+      <w:numFmt w:val="decimal"/>
+      <w:lvlText w:val=""/>
+      <w:lvlJc w:val="left"/>
+    </w:lvl>
+    <w:lvl w:ilvl="2" w:tplc="FFFFFFFF">
+      <w:numFmt w:val="decimal"/>
+      <w:lvlText w:val=""/>
+      <w:lvlJc w:val="left"/>
+    </w:lvl>
+    <w:lvl w:ilvl="3" w:tplc="FFFFFFFF">
+      <w:numFmt w:val="decimal"/>
+      <w:lvlText w:val=""/>
+      <w:lvlJc w:val="left"/>
+    </w:lvl>
+    <w:lvl w:ilvl="4" w:tplc="FFFFFFFF">
+      <w:numFmt w:val="decimal"/>
+      <w:lvlText w:val=""/>
+      <w:lvlJc w:val="left"/>
+    </w:lvl>
+    <w:lvl w:ilvl="5" w:tplc="FFFFFFFF">
+      <w:numFmt w:val="decimal"/>
+      <w:lvlText w:val=""/>
+      <w:lvlJc w:val="left"/>
+    </w:lvl>
+    <w:lvl w:ilvl="6" w:tplc="FFFFFFFF">
+      <w:numFmt w:val="decimal"/>
+      <w:lvlText w:val=""/>
+      <w:lvlJc w:val="left"/>
+    </w:lvl>
+    <w:lvl w:ilvl="7" w:tplc="FFFFFFFF">
+      <w:numFmt w:val="decimal"/>
+      <w:lvlText w:val=""/>
+      <w:lvlJc w:val="left"/>
+    </w:lvl>
+    <w:lvl w:ilvl="8" w:tplc="FFFFFFFF">
+      <w:numFmt w:val="decimal"/>
+      <w:lvlText w:val=""/>
+      <w:lvlJc w:val="left"/>
+    </w:lvl>
+  </w:abstractNum>
   <w:num w:numId="1">
-    <w:abstractNumId w:val="5"/>
+    <w:abstractNumId w:val="8"/>
     <w:lvlOverride w:ilvl="0">
       <w:startOverride w:val="1"/>
     </w:lvlOverride>
@@ -1479,25 +1950,40 @@
     </w:lvlOverride>
   </w:num>
   <w:num w:numId="2">
+    <w:abstractNumId w:val="8"/>
+  </w:num>
+  <w:num w:numId="3">
+    <w:abstractNumId w:val="6"/>
+  </w:num>
+  <w:num w:numId="4">
+    <w:abstractNumId w:val="4"/>
+  </w:num>
+  <w:num w:numId="5">
+    <w:abstractNumId w:val="2"/>
+  </w:num>
+  <w:num w:numId="6">
+    <w:abstractNumId w:val="9"/>
+  </w:num>
+  <w:num w:numId="7">
     <w:abstractNumId w:val="5"/>
   </w:num>
-  <w:num w:numId="3">
+  <w:num w:numId="8">
+    <w:abstractNumId w:val="7"/>
+  </w:num>
+  <w:num w:numId="9">
+    <w:abstractNumId w:val="10"/>
+  </w:num>
+  <w:num w:numId="10">
+    <w:abstractNumId w:val="1"/>
+  </w:num>
+  <w:num w:numId="11">
+    <w:abstractNumId w:val="0"/>
+  </w:num>
+  <w:num w:numId="12">
     <w:abstractNumId w:val="3"/>
   </w:num>
-  <w:num w:numId="4">
-    <w:abstractNumId w:val="1"/>
-  </w:num>
-  <w:num w:numId="5">
-    <w:abstractNumId w:val="0"/>
-  </w:num>
-  <w:num w:numId="6">
-    <w:abstractNumId w:val="6"/>
-  </w:num>
-  <w:num w:numId="7">
-    <w:abstractNumId w:val="2"/>
-  </w:num>
-  <w:num w:numId="8">
-    <w:abstractNumId w:val="4"/>
+  <w:num w:numId="13">
+    <w:abstractNumId w:val="11"/>
   </w:num>
 </w:numbering>
 </file>
@@ -2069,6 +2555,22 @@
       <w:shd w:val="clear" w:color="auto" w:fill="E6E6E6"/>
     </w:rPr>
   </w:style>
+  <w:style w:type="paragraph" w:customStyle="1" w:styleId="Default">
+    <w:name w:val="Default"/>
+    <w:rsid w:val="000E2DB8"/>
+    <w:pPr>
+      <w:autoSpaceDE w:val="0"/>
+      <w:autoSpaceDN w:val="0"/>
+      <w:adjustRightInd w:val="0"/>
+      <w:spacing w:after="0" w:line="240" w:lineRule="auto"/>
+    </w:pPr>
+    <w:rPr>
+      <w:rFonts w:ascii="Calibri" w:hAnsi="Calibri" w:cs="Calibri"/>
+      <w:color w:val="000000"/>
+      <w:sz w:val="24"/>
+      <w:szCs w:val="24"/>
+    </w:rPr>
+  </w:style>
 </w:styles>
 </file>
 

</xml_diff>